<commit_message>
feat(users): add CRUD Users in Admin page
</commit_message>
<xml_diff>
--- a/week1-day4/Theory.docx
+++ b/week1-day4/Theory.docx
@@ -144,11 +144,9 @@
       <w:pPr>
         <w:pStyle w:val="NormalWeb"/>
       </w:pPr>
-      <w:proofErr w:type="gramStart"/>
       <w:r>
         <w:t>.blade.php</w:t>
       </w:r>
-      <w:proofErr w:type="gramEnd"/>
     </w:p>
     <w:p>
       <w:pPr>
@@ -209,23 +207,13 @@
           <w:szCs w:val="24"/>
         </w:rPr>
       </w:pPr>
-      <w:proofErr w:type="gramStart"/>
-      <w:r>
-        <w:rPr>
-          <w:rFonts w:ascii="Times New Roman" w:hAnsi="Times New Roman" w:cs="Times New Roman"/>
-          <w:sz w:val="24"/>
-          <w:szCs w:val="24"/>
-        </w:rPr>
-        <w:t>1. @</w:t>
-      </w:r>
-      <w:proofErr w:type="gramEnd"/>
-      <w:r>
-        <w:rPr>
-          <w:rFonts w:ascii="Times New Roman" w:hAnsi="Times New Roman" w:cs="Times New Roman"/>
-          <w:sz w:val="24"/>
-          <w:szCs w:val="24"/>
-        </w:rPr>
-        <w:t>extends</w:t>
+      <w:r>
+        <w:rPr>
+          <w:rFonts w:ascii="Times New Roman" w:hAnsi="Times New Roman" w:cs="Times New Roman"/>
+          <w:sz w:val="24"/>
+          <w:szCs w:val="24"/>
+        </w:rPr>
+        <w:t>1. @extends</w:t>
       </w:r>
     </w:p>
     <w:p>
@@ -240,21 +228,8 @@
       <w:pPr>
         <w:pStyle w:val="NormalWeb"/>
       </w:pPr>
-      <w:proofErr w:type="gramStart"/>
-      <w:r>
-        <w:t>@extends</w:t>
-      </w:r>
-      <w:proofErr w:type="gramEnd"/>
-      <w:r>
-        <w:t>('</w:t>
-      </w:r>
-      <w:proofErr w:type="gramStart"/>
-      <w:r>
-        <w:t>admin.layouts</w:t>
-      </w:r>
-      <w:proofErr w:type="gramEnd"/>
-      <w:r>
-        <w:t>.master')</w:t>
+      <w:r>
+        <w:t>@extends('admin.layouts.master')</w:t>
       </w:r>
     </w:p>
     <w:p>
@@ -280,23 +255,13 @@
           <w:szCs w:val="24"/>
         </w:rPr>
       </w:pPr>
-      <w:proofErr w:type="gramStart"/>
-      <w:r>
-        <w:rPr>
-          <w:rFonts w:ascii="Times New Roman" w:hAnsi="Times New Roman" w:cs="Times New Roman"/>
-          <w:sz w:val="24"/>
-          <w:szCs w:val="24"/>
-        </w:rPr>
-        <w:t>2. @</w:t>
-      </w:r>
-      <w:proofErr w:type="gramEnd"/>
-      <w:r>
-        <w:rPr>
-          <w:rFonts w:ascii="Times New Roman" w:hAnsi="Times New Roman" w:cs="Times New Roman"/>
-          <w:sz w:val="24"/>
-          <w:szCs w:val="24"/>
-        </w:rPr>
-        <w:t>section</w:t>
+      <w:r>
+        <w:rPr>
+          <w:rFonts w:ascii="Times New Roman" w:hAnsi="Times New Roman" w:cs="Times New Roman"/>
+          <w:sz w:val="24"/>
+          <w:szCs w:val="24"/>
+        </w:rPr>
+        <w:t>2. @section</w:t>
       </w:r>
     </w:p>
     <w:p>
@@ -311,13 +276,8 @@
       <w:pPr>
         <w:pStyle w:val="NormalWeb"/>
       </w:pPr>
-      <w:proofErr w:type="gramStart"/>
-      <w:r>
-        <w:t>@section</w:t>
-      </w:r>
-      <w:proofErr w:type="gramEnd"/>
-      <w:r>
-        <w:t>('content')</w:t>
+      <w:r>
+        <w:t>@section('content')</w:t>
       </w:r>
       <w:r>
         <w:br/>
@@ -337,23 +297,13 @@
           <w:szCs w:val="24"/>
         </w:rPr>
       </w:pPr>
-      <w:proofErr w:type="gramStart"/>
-      <w:r>
-        <w:rPr>
-          <w:rFonts w:ascii="Times New Roman" w:hAnsi="Times New Roman" w:cs="Times New Roman"/>
-          <w:sz w:val="24"/>
-          <w:szCs w:val="24"/>
-        </w:rPr>
-        <w:t>3. @</w:t>
-      </w:r>
-      <w:proofErr w:type="gramEnd"/>
-      <w:r>
-        <w:rPr>
-          <w:rFonts w:ascii="Times New Roman" w:hAnsi="Times New Roman" w:cs="Times New Roman"/>
-          <w:sz w:val="24"/>
-          <w:szCs w:val="24"/>
-        </w:rPr>
-        <w:t>yield</w:t>
+      <w:r>
+        <w:rPr>
+          <w:rFonts w:ascii="Times New Roman" w:hAnsi="Times New Roman" w:cs="Times New Roman"/>
+          <w:sz w:val="24"/>
+          <w:szCs w:val="24"/>
+        </w:rPr>
+        <w:t>3. @yield</w:t>
       </w:r>
     </w:p>
     <w:p>
@@ -415,7 +365,6 @@
           <w:szCs w:val="24"/>
         </w:rPr>
       </w:pPr>
-      <w:proofErr w:type="gramStart"/>
       <w:r>
         <w:rPr>
           <w:rFonts w:ascii="Times New Roman" w:hAnsi="Times New Roman" w:cs="Times New Roman"/>
@@ -425,7 +374,6 @@
         <w:lastRenderedPageBreak/>
         <w:t>4. @include</w:t>
       </w:r>
-      <w:proofErr w:type="gramEnd"/>
     </w:p>
     <w:p>
       <w:pPr>
@@ -439,21 +387,8 @@
       <w:pPr>
         <w:pStyle w:val="NormalWeb"/>
       </w:pPr>
-      <w:proofErr w:type="gramStart"/>
-      <w:r>
-        <w:t>@include(</w:t>
-      </w:r>
-      <w:proofErr w:type="gramEnd"/>
-      <w:r>
-        <w:t>'</w:t>
-      </w:r>
-      <w:proofErr w:type="gramStart"/>
-      <w:r>
-        <w:t>admin.layouts</w:t>
-      </w:r>
-      <w:proofErr w:type="gramEnd"/>
-      <w:r>
-        <w:t>.sidebar')</w:t>
+      <w:r>
+        <w:t>@include('admin.layouts.sidebar')</w:t>
       </w:r>
     </w:p>
     <w:p>
@@ -534,21 +469,8 @@
       <w:pPr>
         <w:pStyle w:val="NormalWeb"/>
       </w:pPr>
-      <w:proofErr w:type="gramStart"/>
-      <w:r>
-        <w:t>{{ $variable }</w:t>
-      </w:r>
-      <w:proofErr w:type="gramEnd"/>
-      <w:r>
-        <w:t xml:space="preserve">}      // echo </w:t>
-      </w:r>
-      <w:proofErr w:type="gramStart"/>
-      <w:r>
-        <w:t>an</w:t>
-      </w:r>
-      <w:proofErr w:type="gramEnd"/>
-      <w:r>
-        <w:t xml:space="preserve"> toàn</w:t>
+      <w:r>
+        <w:t>{{ $variable }}      // echo an toàn</w:t>
       </w:r>
       <w:r>
         <w:br/>
@@ -574,15 +496,7 @@
       </w:r>
       <w:r>
         <w:br/>
-        <w:t>@</w:t>
-      </w:r>
-      <w:proofErr w:type="gramStart"/>
-      <w:r>
-        <w:t>foreach(</w:t>
-      </w:r>
-      <w:proofErr w:type="gramEnd"/>
-      <w:r>
-        <w:t>)</w:t>
+        <w:t>@foreach()</w:t>
       </w:r>
       <w:r>
         <w:br/>
@@ -950,13 +864,8 @@
           <w:numId w:val="14"/>
         </w:numPr>
       </w:pPr>
-      <w:proofErr w:type="gramStart"/>
-      <w:r>
-        <w:t>@yield</w:t>
-      </w:r>
-      <w:proofErr w:type="gramEnd"/>
-      <w:r>
-        <w:t>('content')</w:t>
+      <w:r>
+        <w:t>@yield('content')</w:t>
       </w:r>
     </w:p>
     <w:p>
@@ -1104,15 +1013,7 @@
         <w:pStyle w:val="NormalWeb"/>
       </w:pPr>
       <w:r>
-        <w:t>@extends('</w:t>
-      </w:r>
-      <w:proofErr w:type="gramStart"/>
-      <w:r>
-        <w:t>admin.layouts</w:t>
-      </w:r>
-      <w:proofErr w:type="gramEnd"/>
-      <w:r>
-        <w:t>.master')</w:t>
+        <w:t>@extends('admin.layouts.master')</w:t>
       </w:r>
       <w:r>
         <w:br/>
@@ -1136,7 +1037,7 @@
       </w:pPr>
       <w:r>
         <w:pict w14:anchorId="00B8AECA">
-          <v:rect id="_x0000_i1737" style="width:0;height:1.5pt" o:hralign="center" o:hrstd="t" o:hr="t" fillcolor="#a0a0a0" stroked="f"/>
+          <v:rect id="_x0000_i1025" style="width:0;height:1.5pt" o:hralign="center" o:hrstd="t" o:hr="t" fillcolor="#a0a0a0" stroked="f"/>
         </w:pict>
       </w:r>
     </w:p>
@@ -1210,7 +1111,7 @@
       </w:pPr>
       <w:r>
         <w:pict w14:anchorId="48163EBE">
-          <v:rect id="_x0000_i1738" style="width:0;height:1.5pt" o:hralign="center" o:hrstd="t" o:hr="t" fillcolor="#a0a0a0" stroked="f"/>
+          <v:rect id="_x0000_i1026" style="width:0;height:1.5pt" o:hralign="center" o:hrstd="t" o:hr="t" fillcolor="#a0a0a0" stroked="f"/>
         </w:pict>
       </w:r>
     </w:p>
@@ -1324,7 +1225,7 @@
       </w:pPr>
       <w:r>
         <w:pict w14:anchorId="1871E42E">
-          <v:rect id="_x0000_i1739" style="width:0;height:1.5pt" o:hralign="center" o:hrstd="t" o:hr="t" fillcolor="#a0a0a0" stroked="f"/>
+          <v:rect id="_x0000_i1027" style="width:0;height:1.5pt" o:hralign="center" o:hrstd="t" o:hr="t" fillcolor="#a0a0a0" stroked="f"/>
         </w:pict>
       </w:r>
     </w:p>
@@ -1372,7 +1273,7 @@
       </w:pPr>
       <w:r>
         <w:pict w14:anchorId="644B7FE4">
-          <v:rect id="_x0000_i1740" style="width:0;height:1.5pt" o:hralign="center" o:hrstd="t" o:hr="t" fillcolor="#a0a0a0" stroked="f"/>
+          <v:rect id="_x0000_i1028" style="width:0;height:1.5pt" o:hralign="center" o:hrstd="t" o:hr="t" fillcolor="#a0a0a0" stroked="f"/>
         </w:pict>
       </w:r>
     </w:p>
@@ -1586,15 +1487,7 @@
         <w:pStyle w:val="NormalWeb"/>
       </w:pPr>
       <w:r>
-        <w:t>auth()-&gt;</w:t>
-      </w:r>
-      <w:proofErr w:type="gramStart"/>
-      <w:r>
-        <w:t>user(</w:t>
-      </w:r>
-      <w:proofErr w:type="gramEnd"/>
-      <w:r>
-        <w:t>)</w:t>
+        <w:t>auth()-&gt;user()</w:t>
       </w:r>
     </w:p>
     <w:p>
@@ -1618,15 +1511,7 @@
         <w:pStyle w:val="NormalWeb"/>
       </w:pPr>
       <w:r>
-        <w:t>auth()-&gt;</w:t>
-      </w:r>
-      <w:proofErr w:type="gramStart"/>
-      <w:r>
-        <w:t>check(</w:t>
-      </w:r>
-      <w:proofErr w:type="gramEnd"/>
-      <w:r>
-        <w:t>)</w:t>
+        <w:t>auth()-&gt;check()</w:t>
       </w:r>
     </w:p>
     <w:p>
@@ -1675,24 +1560,12 @@
       <w:pPr>
         <w:pStyle w:val="NormalWeb"/>
       </w:pPr>
-      <w:proofErr w:type="gramStart"/>
-      <w:r>
-        <w:t>Route::get(</w:t>
-      </w:r>
-      <w:proofErr w:type="gramEnd"/>
-      <w:r>
-        <w:t>'/admin/login', ...)</w:t>
-      </w:r>
-      <w:r>
-        <w:br/>
-      </w:r>
-      <w:proofErr w:type="gramStart"/>
-      <w:r>
-        <w:t>Route::post(</w:t>
-      </w:r>
-      <w:proofErr w:type="gramEnd"/>
-      <w:r>
-        <w:t>'/admin/login', ...)</w:t>
+      <w:r>
+        <w:t>Route::get('/admin/login', ...)</w:t>
+      </w:r>
+      <w:r>
+        <w:br/>
+        <w:t>Route::post('/admin/login', ...)</w:t>
       </w:r>
     </w:p>
     <w:p>
@@ -1724,28 +1597,15 @@
         </w:numPr>
       </w:pPr>
       <w:r>
-        <w:t xml:space="preserve">Dùng </w:t>
-      </w:r>
-      <w:proofErr w:type="gramStart"/>
-      <w:r>
-        <w:t>attempt(</w:t>
-      </w:r>
-      <w:proofErr w:type="gramEnd"/>
-      <w:r>
-        <w:t>)</w:t>
-      </w:r>
-    </w:p>
-    <w:p>
-      <w:pPr>
-        <w:pStyle w:val="NormalWeb"/>
-      </w:pPr>
-      <w:proofErr w:type="gramStart"/>
-      <w:r>
-        <w:t>Auth::attempt(</w:t>
-      </w:r>
-      <w:proofErr w:type="gramEnd"/>
-      <w:r>
-        <w:t>[</w:t>
+        <w:t>Dùng attempt()</w:t>
+      </w:r>
+    </w:p>
+    <w:p>
+      <w:pPr>
+        <w:pStyle w:val="NormalWeb"/>
+      </w:pPr>
+      <w:r>
+        <w:t>Auth::attempt([</w:t>
       </w:r>
       <w:r>
         <w:br/>
@@ -1757,13 +1617,8 @@
       </w:r>
       <w:r>
         <w:br/>
-        <w:t>]</w:t>
-      </w:r>
-      <w:proofErr w:type="gramStart"/>
-      <w:r>
-        <w:t>);</w:t>
-      </w:r>
-      <w:proofErr w:type="gramEnd"/>
+        <w:t>]);</w:t>
+      </w:r>
     </w:p>
     <w:p>
       <w:pPr>
@@ -1778,13 +1633,8 @@
         <w:pStyle w:val="NormalWeb"/>
       </w:pPr>
       <w:r>
-        <w:t>return redirect('/admin'</w:t>
-      </w:r>
-      <w:proofErr w:type="gramStart"/>
-      <w:r>
-        <w:t>);</w:t>
-      </w:r>
-      <w:proofErr w:type="gramEnd"/>
+        <w:t>return redirect('/admin');</w:t>
+      </w:r>
     </w:p>
     <w:p>
       <w:pPr>
@@ -1833,13 +1683,8 @@
         <w:pStyle w:val="NormalWeb"/>
       </w:pPr>
       <w:r>
-        <w:t>$table-&gt;string('role')-&gt;default('user'</w:t>
-      </w:r>
-      <w:proofErr w:type="gramStart"/>
-      <w:r>
-        <w:t>);</w:t>
-      </w:r>
-      <w:proofErr w:type="gramEnd"/>
+        <w:t>$table-&gt;string('role')-&gt;default('user');</w:t>
+      </w:r>
     </w:p>
     <w:p>
       <w:pPr>
@@ -2150,15 +1995,7 @@
         <w:pStyle w:val="NormalWeb"/>
       </w:pPr>
       <w:r>
-        <w:t xml:space="preserve">php artisan </w:t>
-      </w:r>
-      <w:proofErr w:type="gramStart"/>
-      <w:r>
-        <w:t>make:middleware</w:t>
-      </w:r>
-      <w:proofErr w:type="gramEnd"/>
-      <w:r>
-        <w:t xml:space="preserve"> AdminMiddleware</w:t>
+        <w:t>php artisan make:middleware AdminMiddleware</w:t>
       </w:r>
     </w:p>
     <w:p>
@@ -2174,35 +2011,11 @@
         <w:pStyle w:val="NormalWeb"/>
       </w:pPr>
       <w:r>
-        <w:t>if (auth()-&gt;</w:t>
-      </w:r>
-      <w:proofErr w:type="gramStart"/>
-      <w:r>
-        <w:t>user(</w:t>
-      </w:r>
-      <w:proofErr w:type="gramEnd"/>
-      <w:r>
-        <w:t>)-&gt;</w:t>
-      </w:r>
-      <w:proofErr w:type="gramStart"/>
-      <w:r>
-        <w:t>role !</w:t>
-      </w:r>
-      <w:proofErr w:type="gramEnd"/>
-      <w:r>
-        <w:t>== 'admin') {</w:t>
-      </w:r>
-      <w:r>
-        <w:br/>
-        <w:t xml:space="preserve">    </w:t>
-      </w:r>
-      <w:proofErr w:type="gramStart"/>
-      <w:r>
-        <w:t>abort(</w:t>
-      </w:r>
-      <w:proofErr w:type="gramEnd"/>
-      <w:r>
-        <w:t>403);</w:t>
+        <w:t>if (auth()-&gt;user()-&gt;role !== 'admin') {</w:t>
+      </w:r>
+      <w:r>
+        <w:br/>
+        <w:t xml:space="preserve">    abort(403);</w:t>
       </w:r>
       <w:r>
         <w:br/>
@@ -2263,43 +2076,17 @@
       <w:pPr>
         <w:pStyle w:val="NormalWeb"/>
       </w:pPr>
-      <w:proofErr w:type="gramStart"/>
-      <w:r>
-        <w:t>Route::</w:t>
-      </w:r>
-      <w:proofErr w:type="gramEnd"/>
-      <w:r>
-        <w:t>middleware(['auth','admin'])-&gt;</w:t>
-      </w:r>
-      <w:proofErr w:type="gramStart"/>
-      <w:r>
-        <w:t>group(</w:t>
-      </w:r>
-      <w:proofErr w:type="gramEnd"/>
-      <w:r>
-        <w:t>function () {</w:t>
-      </w:r>
-      <w:r>
-        <w:br/>
-        <w:t xml:space="preserve">    </w:t>
-      </w:r>
-      <w:proofErr w:type="gramStart"/>
-      <w:r>
-        <w:t>Route::get(</w:t>
-      </w:r>
-      <w:proofErr w:type="gramEnd"/>
-      <w:r>
-        <w:t>'/admin', ...);</w:t>
-      </w:r>
-      <w:r>
-        <w:br/>
-        <w:t>}</w:t>
-      </w:r>
-      <w:proofErr w:type="gramStart"/>
-      <w:r>
-        <w:t>);</w:t>
-      </w:r>
-      <w:proofErr w:type="gramEnd"/>
+      <w:r>
+        <w:t>Route::middleware(['auth','admin'])-&gt;group(function () {</w:t>
+      </w:r>
+      <w:r>
+        <w:br/>
+        <w:t xml:space="preserve">    Route::get('/admin', ...);</w:t>
+      </w:r>
+      <w:r>
+        <w:br/>
+        <w:t>});</w:t>
+      </w:r>
     </w:p>
     <w:p>
       <w:pPr>
@@ -2356,15 +2143,7 @@
         <w:pStyle w:val="NormalWeb"/>
       </w:pPr>
       <w:r>
-        <w:t xml:space="preserve">php artisan </w:t>
-      </w:r>
-      <w:proofErr w:type="gramStart"/>
-      <w:r>
-        <w:t>make:seeder</w:t>
-      </w:r>
-      <w:proofErr w:type="gramEnd"/>
-      <w:r>
-        <w:t xml:space="preserve"> UserSeeder</w:t>
+        <w:t>php artisan make:seeder UserSeeder</w:t>
       </w:r>
     </w:p>
     <w:p>
@@ -2380,13 +2159,8 @@
       <w:pPr>
         <w:pStyle w:val="NormalWeb"/>
       </w:pPr>
-      <w:proofErr w:type="gramStart"/>
-      <w:r>
-        <w:t>User::create(</w:t>
-      </w:r>
-      <w:proofErr w:type="gramEnd"/>
-      <w:r>
-        <w:t>[</w:t>
+      <w:r>
+        <w:t>User::create([</w:t>
       </w:r>
       <w:r>
         <w:br/>
@@ -2398,15 +2172,7 @@
       </w:r>
       <w:r>
         <w:br/>
-        <w:t xml:space="preserve">    'password' =&gt; </w:t>
-      </w:r>
-      <w:proofErr w:type="gramStart"/>
-      <w:r>
-        <w:t>bcrypt(</w:t>
-      </w:r>
-      <w:proofErr w:type="gramEnd"/>
-      <w:r>
-        <w:t>'123456'),</w:t>
+        <w:t xml:space="preserve">    'password' =&gt; bcrypt('123456'),</w:t>
       </w:r>
       <w:r>
         <w:br/>
@@ -2414,13 +2180,8 @@
       </w:r>
       <w:r>
         <w:br/>
-        <w:t>]</w:t>
-      </w:r>
-      <w:proofErr w:type="gramStart"/>
-      <w:r>
-        <w:t>);</w:t>
-      </w:r>
-      <w:proofErr w:type="gramEnd"/>
+        <w:t>]);</w:t>
+      </w:r>
     </w:p>
     <w:p>
       <w:pPr>
@@ -2452,13 +2213,8 @@
       <w:pPr>
         <w:pStyle w:val="NormalWeb"/>
       </w:pPr>
-      <w:proofErr w:type="gramStart"/>
-      <w:r>
-        <w:t>Route::</w:t>
-      </w:r>
-      <w:proofErr w:type="gramEnd"/>
-      <w:r>
-        <w:t>prefix('admin')</w:t>
+      <w:r>
+        <w:t>Route::prefix('admin')</w:t>
       </w:r>
       <w:r>
         <w:br/>
@@ -2466,43 +2222,22 @@
       </w:r>
       <w:r>
         <w:br/>
-        <w:t xml:space="preserve">    -&gt;</w:t>
-      </w:r>
-      <w:proofErr w:type="gramStart"/>
-      <w:r>
-        <w:t>group(</w:t>
-      </w:r>
-      <w:proofErr w:type="gramEnd"/>
-      <w:r>
-        <w:t>function () {</w:t>
-      </w:r>
-      <w:r>
-        <w:br/>
-      </w:r>
-      <w:r>
-        <w:br/>
-        <w:t xml:space="preserve">        </w:t>
-      </w:r>
-      <w:proofErr w:type="gramStart"/>
-      <w:r>
-        <w:t>Route::get(</w:t>
-      </w:r>
-      <w:proofErr w:type="gramEnd"/>
-      <w:r>
-        <w:t>'/', ...);</w:t>
-      </w:r>
-      <w:r>
-        <w:br/>
-      </w:r>
-      <w:r>
-        <w:br/>
-        <w:t xml:space="preserve">  </w:t>
-      </w:r>
-      <w:proofErr w:type="gramStart"/>
-      <w:r>
-        <w:t xml:space="preserve">  });</w:t>
-      </w:r>
-      <w:proofErr w:type="gramEnd"/>
+        <w:t xml:space="preserve">    -&gt;group(function () {</w:t>
+      </w:r>
+      <w:r>
+        <w:br/>
+      </w:r>
+      <w:r>
+        <w:br/>
+        <w:t xml:space="preserve">        Route::get('/', ...);</w:t>
+      </w:r>
+      <w:r>
+        <w:br/>
+      </w:r>
+      <w:r>
+        <w:br/>
+        <w:t xml:space="preserve">    });</w:t>
+      </w:r>
     </w:p>
     <w:p>
       <w:pPr>
@@ -2876,6 +2611,137 @@
     </w:p>
     <w:p>
       <w:pPr>
+        <w:pStyle w:val="NormalWeb"/>
+      </w:pPr>
+    </w:p>
+    <w:p>
+      <w:pPr>
+        <w:pStyle w:val="NormalWeb"/>
+      </w:pPr>
+      <w:r>
+        <w:t>Kinh nghiệm làm bài:</w:t>
+      </w:r>
+    </w:p>
+    <w:p>
+      <w:pPr>
+        <w:pStyle w:val="NormalWeb"/>
+      </w:pPr>
+      <w:r>
+        <w:t xml:space="preserve">Khi nào cần reload css: </w:t>
+      </w:r>
+    </w:p>
+    <w:p>
+      <w:pPr>
+        <w:pStyle w:val="NormalWeb"/>
+      </w:pPr>
+    </w:p>
+    <w:p>
+      <w:pPr>
+        <w:pStyle w:val="NormalWeb"/>
+      </w:pPr>
+    </w:p>
+    <w:p>
+      <w:pPr>
+        <w:pStyle w:val="NormalWeb"/>
+      </w:pPr>
+      <w:r>
+        <w:t>Gõ lệch để chạy dự án</w:t>
+      </w:r>
+    </w:p>
+    <w:p>
+      <w:pPr>
+        <w:pStyle w:val="NormalWeb"/>
+      </w:pPr>
+    </w:p>
+    <w:p>
+      <w:pPr>
+        <w:pStyle w:val="NormalWeb"/>
+      </w:pPr>
+      <w:r>
+        <w:t>php artisan migrate</w:t>
+      </w:r>
+    </w:p>
+    <w:p>
+      <w:pPr>
+        <w:pStyle w:val="NormalWeb"/>
+      </w:pPr>
+      <w:r>
+        <w:t>php artisan db:seed</w:t>
+      </w:r>
+    </w:p>
+    <w:p>
+      <w:pPr>
+        <w:pStyle w:val="NormalWeb"/>
+      </w:pPr>
+      <w:r>
+        <w:t>php artisan view:clear</w:t>
+      </w:r>
+    </w:p>
+    <w:p>
+      <w:pPr>
+        <w:pStyle w:val="NormalWeb"/>
+      </w:pPr>
+      <w:r>
+        <w:t>php artisan route:clear</w:t>
+      </w:r>
+    </w:p>
+    <w:p>
+      <w:pPr>
+        <w:pStyle w:val="NormalWeb"/>
+      </w:pPr>
+    </w:p>
+    <w:p>
+      <w:pPr>
+        <w:pStyle w:val="NormalWeb"/>
+      </w:pPr>
+      <w:r>
+        <w:t>Thử User truy cập /admin</w:t>
+      </w:r>
+    </w:p>
+    <w:p>
+      <w:pPr>
+        <w:pStyle w:val="NormalWeb"/>
+      </w:pPr>
+      <w:r>
+        <w:drawing>
+          <wp:inline distT="0" distB="0" distL="0" distR="0" wp14:anchorId="44157001" wp14:editId="29A9FCF9">
+            <wp:extent cx="5758180" cy="3613150"/>
+            <wp:effectExtent l="0" t="0" r="0" b="6350"/>
+            <wp:docPr id="1980797846" name="Picture 1"/>
+            <wp:cNvGraphicFramePr>
+              <a:graphicFrameLocks xmlns:a="http://schemas.openxmlformats.org/drawingml/2006/main" noChangeAspect="1"/>
+            </wp:cNvGraphicFramePr>
+            <a:graphic xmlns:a="http://schemas.openxmlformats.org/drawingml/2006/main">
+              <a:graphicData uri="http://schemas.openxmlformats.org/drawingml/2006/picture">
+                <pic:pic xmlns:pic="http://schemas.openxmlformats.org/drawingml/2006/picture">
+                  <pic:nvPicPr>
+                    <pic:cNvPr id="1980797846" name=""/>
+                    <pic:cNvPicPr/>
+                  </pic:nvPicPr>
+                  <pic:blipFill>
+                    <a:blip r:embed="rId7"/>
+                    <a:stretch>
+                      <a:fillRect/>
+                    </a:stretch>
+                  </pic:blipFill>
+                  <pic:spPr>
+                    <a:xfrm>
+                      <a:off x="0" y="0"/>
+                      <a:ext cx="5758180" cy="3613150"/>
+                    </a:xfrm>
+                    <a:prstGeom prst="rect">
+                      <a:avLst/>
+                    </a:prstGeom>
+                  </pic:spPr>
+                </pic:pic>
+              </a:graphicData>
+            </a:graphic>
+          </wp:inline>
+        </w:drawing>
+      </w:r>
+    </w:p>
+    <w:p>
+      <w:pPr>
         <w:spacing w:line="312" w:lineRule="auto"/>
         <w:rPr>
           <w:rFonts w:ascii="Times New Roman" w:hAnsi="Times New Roman" w:cs="Times New Roman"/>
@@ -2883,12 +2749,12 @@
       </w:pPr>
     </w:p>
     <w:sectPr>
-      <w:headerReference w:type="even" r:id="rId7"/>
-      <w:headerReference w:type="default" r:id="rId8"/>
-      <w:footerReference w:type="even" r:id="rId9"/>
-      <w:footerReference w:type="default" r:id="rId10"/>
-      <w:headerReference w:type="first" r:id="rId11"/>
-      <w:footerReference w:type="first" r:id="rId12"/>
+      <w:headerReference w:type="even" r:id="rId8"/>
+      <w:headerReference w:type="default" r:id="rId9"/>
+      <w:footerReference w:type="even" r:id="rId10"/>
+      <w:footerReference w:type="default" r:id="rId11"/>
+      <w:headerReference w:type="first" r:id="rId12"/>
+      <w:footerReference w:type="first" r:id="rId13"/>
       <w:pgSz w:w="11907" w:h="16840"/>
       <w:pgMar w:top="1138" w:right="1138" w:bottom="1138" w:left="1701" w:header="720" w:footer="720" w:gutter="0"/>
       <w:cols w:space="720"/>
@@ -6375,6 +6241,7 @@
   <w:style w:type="character" w:default="1" w:styleId="DefaultParagraphFont">
     <w:name w:val="Default Paragraph Font"/>
     <w:uiPriority w:val="1"/>
+    <w:semiHidden/>
     <w:unhideWhenUsed/>
   </w:style>
   <w:style w:type="table" w:default="1" w:styleId="TableNormal">

</xml_diff>

<commit_message>
build(docker): add Dockerfiles and docker-compose configs for dev and prod
</commit_message>
<xml_diff>
--- a/week1-day4/Theory.docx
+++ b/week1-day4/Theory.docx
@@ -144,9 +144,11 @@
       <w:pPr>
         <w:pStyle w:val="NormalWeb"/>
       </w:pPr>
+      <w:proofErr w:type="gramStart"/>
       <w:r>
         <w:t>.blade.php</w:t>
       </w:r>
+      <w:proofErr w:type="gramEnd"/>
     </w:p>
     <w:p>
       <w:pPr>
@@ -207,13 +209,23 @@
           <w:szCs w:val="24"/>
         </w:rPr>
       </w:pPr>
-      <w:r>
-        <w:rPr>
-          <w:rFonts w:ascii="Times New Roman" w:hAnsi="Times New Roman" w:cs="Times New Roman"/>
-          <w:sz w:val="24"/>
-          <w:szCs w:val="24"/>
-        </w:rPr>
-        <w:t>1. @extends</w:t>
+      <w:proofErr w:type="gramStart"/>
+      <w:r>
+        <w:rPr>
+          <w:rFonts w:ascii="Times New Roman" w:hAnsi="Times New Roman" w:cs="Times New Roman"/>
+          <w:sz w:val="24"/>
+          <w:szCs w:val="24"/>
+        </w:rPr>
+        <w:t>1. @</w:t>
+      </w:r>
+      <w:proofErr w:type="gramEnd"/>
+      <w:r>
+        <w:rPr>
+          <w:rFonts w:ascii="Times New Roman" w:hAnsi="Times New Roman" w:cs="Times New Roman"/>
+          <w:sz w:val="24"/>
+          <w:szCs w:val="24"/>
+        </w:rPr>
+        <w:t>extends</w:t>
       </w:r>
     </w:p>
     <w:p>
@@ -228,8 +240,21 @@
       <w:pPr>
         <w:pStyle w:val="NormalWeb"/>
       </w:pPr>
-      <w:r>
-        <w:t>@extends('admin.layouts.master')</w:t>
+      <w:proofErr w:type="gramStart"/>
+      <w:r>
+        <w:t>@extends</w:t>
+      </w:r>
+      <w:proofErr w:type="gramEnd"/>
+      <w:r>
+        <w:t>('</w:t>
+      </w:r>
+      <w:proofErr w:type="gramStart"/>
+      <w:r>
+        <w:t>admin.layouts</w:t>
+      </w:r>
+      <w:proofErr w:type="gramEnd"/>
+      <w:r>
+        <w:t>.master')</w:t>
       </w:r>
     </w:p>
     <w:p>
@@ -255,13 +280,23 @@
           <w:szCs w:val="24"/>
         </w:rPr>
       </w:pPr>
-      <w:r>
-        <w:rPr>
-          <w:rFonts w:ascii="Times New Roman" w:hAnsi="Times New Roman" w:cs="Times New Roman"/>
-          <w:sz w:val="24"/>
-          <w:szCs w:val="24"/>
-        </w:rPr>
-        <w:t>2. @section</w:t>
+      <w:proofErr w:type="gramStart"/>
+      <w:r>
+        <w:rPr>
+          <w:rFonts w:ascii="Times New Roman" w:hAnsi="Times New Roman" w:cs="Times New Roman"/>
+          <w:sz w:val="24"/>
+          <w:szCs w:val="24"/>
+        </w:rPr>
+        <w:t>2. @</w:t>
+      </w:r>
+      <w:proofErr w:type="gramEnd"/>
+      <w:r>
+        <w:rPr>
+          <w:rFonts w:ascii="Times New Roman" w:hAnsi="Times New Roman" w:cs="Times New Roman"/>
+          <w:sz w:val="24"/>
+          <w:szCs w:val="24"/>
+        </w:rPr>
+        <w:t>section</w:t>
       </w:r>
     </w:p>
     <w:p>
@@ -276,8 +311,13 @@
       <w:pPr>
         <w:pStyle w:val="NormalWeb"/>
       </w:pPr>
-      <w:r>
-        <w:t>@section('content')</w:t>
+      <w:proofErr w:type="gramStart"/>
+      <w:r>
+        <w:t>@section</w:t>
+      </w:r>
+      <w:proofErr w:type="gramEnd"/>
+      <w:r>
+        <w:t>('content')</w:t>
       </w:r>
       <w:r>
         <w:br/>
@@ -297,13 +337,23 @@
           <w:szCs w:val="24"/>
         </w:rPr>
       </w:pPr>
-      <w:r>
-        <w:rPr>
-          <w:rFonts w:ascii="Times New Roman" w:hAnsi="Times New Roman" w:cs="Times New Roman"/>
-          <w:sz w:val="24"/>
-          <w:szCs w:val="24"/>
-        </w:rPr>
-        <w:t>3. @yield</w:t>
+      <w:proofErr w:type="gramStart"/>
+      <w:r>
+        <w:rPr>
+          <w:rFonts w:ascii="Times New Roman" w:hAnsi="Times New Roman" w:cs="Times New Roman"/>
+          <w:sz w:val="24"/>
+          <w:szCs w:val="24"/>
+        </w:rPr>
+        <w:t>3. @</w:t>
+      </w:r>
+      <w:proofErr w:type="gramEnd"/>
+      <w:r>
+        <w:rPr>
+          <w:rFonts w:ascii="Times New Roman" w:hAnsi="Times New Roman" w:cs="Times New Roman"/>
+          <w:sz w:val="24"/>
+          <w:szCs w:val="24"/>
+        </w:rPr>
+        <w:t>yield</w:t>
       </w:r>
     </w:p>
     <w:p>
@@ -365,6 +415,7 @@
           <w:szCs w:val="24"/>
         </w:rPr>
       </w:pPr>
+      <w:proofErr w:type="gramStart"/>
       <w:r>
         <w:rPr>
           <w:rFonts w:ascii="Times New Roman" w:hAnsi="Times New Roman" w:cs="Times New Roman"/>
@@ -374,6 +425,7 @@
         <w:lastRenderedPageBreak/>
         <w:t>4. @include</w:t>
       </w:r>
+      <w:proofErr w:type="gramEnd"/>
     </w:p>
     <w:p>
       <w:pPr>
@@ -387,8 +439,21 @@
       <w:pPr>
         <w:pStyle w:val="NormalWeb"/>
       </w:pPr>
-      <w:r>
-        <w:t>@include('admin.layouts.sidebar')</w:t>
+      <w:proofErr w:type="gramStart"/>
+      <w:r>
+        <w:t>@include(</w:t>
+      </w:r>
+      <w:proofErr w:type="gramEnd"/>
+      <w:r>
+        <w:t>'</w:t>
+      </w:r>
+      <w:proofErr w:type="gramStart"/>
+      <w:r>
+        <w:t>admin.layouts</w:t>
+      </w:r>
+      <w:proofErr w:type="gramEnd"/>
+      <w:r>
+        <w:t>.sidebar')</w:t>
       </w:r>
     </w:p>
     <w:p>
@@ -469,8 +534,21 @@
       <w:pPr>
         <w:pStyle w:val="NormalWeb"/>
       </w:pPr>
-      <w:r>
-        <w:t>{{ $variable }}      // echo an toàn</w:t>
+      <w:proofErr w:type="gramStart"/>
+      <w:r>
+        <w:t>{{ $variable }</w:t>
+      </w:r>
+      <w:proofErr w:type="gramEnd"/>
+      <w:r>
+        <w:t xml:space="preserve">}      // echo </w:t>
+      </w:r>
+      <w:proofErr w:type="gramStart"/>
+      <w:r>
+        <w:t>an</w:t>
+      </w:r>
+      <w:proofErr w:type="gramEnd"/>
+      <w:r>
+        <w:t xml:space="preserve"> toàn</w:t>
       </w:r>
       <w:r>
         <w:br/>
@@ -496,7 +574,15 @@
       </w:r>
       <w:r>
         <w:br/>
-        <w:t>@foreach()</w:t>
+        <w:t>@</w:t>
+      </w:r>
+      <w:proofErr w:type="gramStart"/>
+      <w:r>
+        <w:t>foreach(</w:t>
+      </w:r>
+      <w:proofErr w:type="gramEnd"/>
+      <w:r>
+        <w:t>)</w:t>
       </w:r>
       <w:r>
         <w:br/>
@@ -864,8 +950,13 @@
           <w:numId w:val="14"/>
         </w:numPr>
       </w:pPr>
-      <w:r>
-        <w:t>@yield('content')</w:t>
+      <w:proofErr w:type="gramStart"/>
+      <w:r>
+        <w:t>@yield</w:t>
+      </w:r>
+      <w:proofErr w:type="gramEnd"/>
+      <w:r>
+        <w:t>('content')</w:t>
       </w:r>
     </w:p>
     <w:p>
@@ -1013,7 +1104,15 @@
         <w:pStyle w:val="NormalWeb"/>
       </w:pPr>
       <w:r>
-        <w:t>@extends('admin.layouts.master')</w:t>
+        <w:t>@extends('</w:t>
+      </w:r>
+      <w:proofErr w:type="gramStart"/>
+      <w:r>
+        <w:t>admin.layouts</w:t>
+      </w:r>
+      <w:proofErr w:type="gramEnd"/>
+      <w:r>
+        <w:t>.master')</w:t>
       </w:r>
       <w:r>
         <w:br/>
@@ -1487,7 +1586,15 @@
         <w:pStyle w:val="NormalWeb"/>
       </w:pPr>
       <w:r>
-        <w:t>auth()-&gt;user()</w:t>
+        <w:t>auth()-&gt;</w:t>
+      </w:r>
+      <w:proofErr w:type="gramStart"/>
+      <w:r>
+        <w:t>user(</w:t>
+      </w:r>
+      <w:proofErr w:type="gramEnd"/>
+      <w:r>
+        <w:t>)</w:t>
       </w:r>
     </w:p>
     <w:p>
@@ -1511,7 +1618,15 @@
         <w:pStyle w:val="NormalWeb"/>
       </w:pPr>
       <w:r>
-        <w:t>auth()-&gt;check()</w:t>
+        <w:t>auth()-&gt;</w:t>
+      </w:r>
+      <w:proofErr w:type="gramStart"/>
+      <w:r>
+        <w:t>check(</w:t>
+      </w:r>
+      <w:proofErr w:type="gramEnd"/>
+      <w:r>
+        <w:t>)</w:t>
       </w:r>
     </w:p>
     <w:p>
@@ -1560,12 +1675,24 @@
       <w:pPr>
         <w:pStyle w:val="NormalWeb"/>
       </w:pPr>
-      <w:r>
-        <w:t>Route::get('/admin/login', ...)</w:t>
-      </w:r>
-      <w:r>
-        <w:br/>
-        <w:t>Route::post('/admin/login', ...)</w:t>
+      <w:proofErr w:type="gramStart"/>
+      <w:r>
+        <w:t>Route::get(</w:t>
+      </w:r>
+      <w:proofErr w:type="gramEnd"/>
+      <w:r>
+        <w:t>'/admin/login', ...)</w:t>
+      </w:r>
+      <w:r>
+        <w:br/>
+      </w:r>
+      <w:proofErr w:type="gramStart"/>
+      <w:r>
+        <w:t>Route::post(</w:t>
+      </w:r>
+      <w:proofErr w:type="gramEnd"/>
+      <w:r>
+        <w:t>'/admin/login', ...)</w:t>
       </w:r>
     </w:p>
     <w:p>
@@ -1597,15 +1724,28 @@
         </w:numPr>
       </w:pPr>
       <w:r>
-        <w:t>Dùng attempt()</w:t>
-      </w:r>
-    </w:p>
-    <w:p>
-      <w:pPr>
-        <w:pStyle w:val="NormalWeb"/>
-      </w:pPr>
-      <w:r>
-        <w:t>Auth::attempt([</w:t>
+        <w:t xml:space="preserve">Dùng </w:t>
+      </w:r>
+      <w:proofErr w:type="gramStart"/>
+      <w:r>
+        <w:t>attempt(</w:t>
+      </w:r>
+      <w:proofErr w:type="gramEnd"/>
+      <w:r>
+        <w:t>)</w:t>
+      </w:r>
+    </w:p>
+    <w:p>
+      <w:pPr>
+        <w:pStyle w:val="NormalWeb"/>
+      </w:pPr>
+      <w:proofErr w:type="gramStart"/>
+      <w:r>
+        <w:t>Auth::attempt(</w:t>
+      </w:r>
+      <w:proofErr w:type="gramEnd"/>
+      <w:r>
+        <w:t>[</w:t>
       </w:r>
       <w:r>
         <w:br/>
@@ -1617,8 +1757,13 @@
       </w:r>
       <w:r>
         <w:br/>
-        <w:t>]);</w:t>
-      </w:r>
+        <w:t>]</w:t>
+      </w:r>
+      <w:proofErr w:type="gramStart"/>
+      <w:r>
+        <w:t>);</w:t>
+      </w:r>
+      <w:proofErr w:type="gramEnd"/>
     </w:p>
     <w:p>
       <w:pPr>
@@ -1633,8 +1778,13 @@
         <w:pStyle w:val="NormalWeb"/>
       </w:pPr>
       <w:r>
-        <w:t>return redirect('/admin');</w:t>
-      </w:r>
+        <w:t>return redirect('/admin'</w:t>
+      </w:r>
+      <w:proofErr w:type="gramStart"/>
+      <w:r>
+        <w:t>);</w:t>
+      </w:r>
+      <w:proofErr w:type="gramEnd"/>
     </w:p>
     <w:p>
       <w:pPr>
@@ -1683,8 +1833,13 @@
         <w:pStyle w:val="NormalWeb"/>
       </w:pPr>
       <w:r>
-        <w:t>$table-&gt;string('role')-&gt;default('user');</w:t>
-      </w:r>
+        <w:t>$table-&gt;string('role')-&gt;default('user'</w:t>
+      </w:r>
+      <w:proofErr w:type="gramStart"/>
+      <w:r>
+        <w:t>);</w:t>
+      </w:r>
+      <w:proofErr w:type="gramEnd"/>
     </w:p>
     <w:p>
       <w:pPr>
@@ -1995,7 +2150,15 @@
         <w:pStyle w:val="NormalWeb"/>
       </w:pPr>
       <w:r>
-        <w:t>php artisan make:middleware AdminMiddleware</w:t>
+        <w:t xml:space="preserve">php artisan </w:t>
+      </w:r>
+      <w:proofErr w:type="gramStart"/>
+      <w:r>
+        <w:t>make:middleware</w:t>
+      </w:r>
+      <w:proofErr w:type="gramEnd"/>
+      <w:r>
+        <w:t xml:space="preserve"> AdminMiddleware</w:t>
       </w:r>
     </w:p>
     <w:p>
@@ -2011,11 +2174,35 @@
         <w:pStyle w:val="NormalWeb"/>
       </w:pPr>
       <w:r>
-        <w:t>if (auth()-&gt;user()-&gt;role !== 'admin') {</w:t>
-      </w:r>
-      <w:r>
-        <w:br/>
-        <w:t xml:space="preserve">    abort(403);</w:t>
+        <w:t>if (auth()-&gt;</w:t>
+      </w:r>
+      <w:proofErr w:type="gramStart"/>
+      <w:r>
+        <w:t>user(</w:t>
+      </w:r>
+      <w:proofErr w:type="gramEnd"/>
+      <w:r>
+        <w:t>)-&gt;</w:t>
+      </w:r>
+      <w:proofErr w:type="gramStart"/>
+      <w:r>
+        <w:t>role !</w:t>
+      </w:r>
+      <w:proofErr w:type="gramEnd"/>
+      <w:r>
+        <w:t>== 'admin') {</w:t>
+      </w:r>
+      <w:r>
+        <w:br/>
+        <w:t xml:space="preserve">    </w:t>
+      </w:r>
+      <w:proofErr w:type="gramStart"/>
+      <w:r>
+        <w:t>abort(</w:t>
+      </w:r>
+      <w:proofErr w:type="gramEnd"/>
+      <w:r>
+        <w:t>403);</w:t>
       </w:r>
       <w:r>
         <w:br/>
@@ -2076,17 +2263,43 @@
       <w:pPr>
         <w:pStyle w:val="NormalWeb"/>
       </w:pPr>
-      <w:r>
-        <w:t>Route::middleware(['auth','admin'])-&gt;group(function () {</w:t>
-      </w:r>
-      <w:r>
-        <w:br/>
-        <w:t xml:space="preserve">    Route::get('/admin', ...);</w:t>
-      </w:r>
-      <w:r>
-        <w:br/>
-        <w:t>});</w:t>
-      </w:r>
+      <w:proofErr w:type="gramStart"/>
+      <w:r>
+        <w:t>Route::</w:t>
+      </w:r>
+      <w:proofErr w:type="gramEnd"/>
+      <w:r>
+        <w:t>middleware(['auth','admin'])-&gt;</w:t>
+      </w:r>
+      <w:proofErr w:type="gramStart"/>
+      <w:r>
+        <w:t>group(</w:t>
+      </w:r>
+      <w:proofErr w:type="gramEnd"/>
+      <w:r>
+        <w:t>function () {</w:t>
+      </w:r>
+      <w:r>
+        <w:br/>
+        <w:t xml:space="preserve">    </w:t>
+      </w:r>
+      <w:proofErr w:type="gramStart"/>
+      <w:r>
+        <w:t>Route::get(</w:t>
+      </w:r>
+      <w:proofErr w:type="gramEnd"/>
+      <w:r>
+        <w:t>'/admin', ...);</w:t>
+      </w:r>
+      <w:r>
+        <w:br/>
+        <w:t>}</w:t>
+      </w:r>
+      <w:proofErr w:type="gramStart"/>
+      <w:r>
+        <w:t>);</w:t>
+      </w:r>
+      <w:proofErr w:type="gramEnd"/>
     </w:p>
     <w:p>
       <w:pPr>
@@ -2143,7 +2356,15 @@
         <w:pStyle w:val="NormalWeb"/>
       </w:pPr>
       <w:r>
-        <w:t>php artisan make:seeder UserSeeder</w:t>
+        <w:t xml:space="preserve">php artisan </w:t>
+      </w:r>
+      <w:proofErr w:type="gramStart"/>
+      <w:r>
+        <w:t>make:seeder</w:t>
+      </w:r>
+      <w:proofErr w:type="gramEnd"/>
+      <w:r>
+        <w:t xml:space="preserve"> UserSeeder</w:t>
       </w:r>
     </w:p>
     <w:p>
@@ -2159,8 +2380,13 @@
       <w:pPr>
         <w:pStyle w:val="NormalWeb"/>
       </w:pPr>
-      <w:r>
-        <w:t>User::create([</w:t>
+      <w:proofErr w:type="gramStart"/>
+      <w:r>
+        <w:t>User::create(</w:t>
+      </w:r>
+      <w:proofErr w:type="gramEnd"/>
+      <w:r>
+        <w:t>[</w:t>
       </w:r>
       <w:r>
         <w:br/>
@@ -2172,7 +2398,15 @@
       </w:r>
       <w:r>
         <w:br/>
-        <w:t xml:space="preserve">    'password' =&gt; bcrypt('123456'),</w:t>
+        <w:t xml:space="preserve">    'password' =&gt; </w:t>
+      </w:r>
+      <w:proofErr w:type="gramStart"/>
+      <w:r>
+        <w:t>bcrypt(</w:t>
+      </w:r>
+      <w:proofErr w:type="gramEnd"/>
+      <w:r>
+        <w:t>'123456'),</w:t>
       </w:r>
       <w:r>
         <w:br/>
@@ -2180,8 +2414,13 @@
       </w:r>
       <w:r>
         <w:br/>
-        <w:t>]);</w:t>
-      </w:r>
+        <w:t>]</w:t>
+      </w:r>
+      <w:proofErr w:type="gramStart"/>
+      <w:r>
+        <w:t>);</w:t>
+      </w:r>
+      <w:proofErr w:type="gramEnd"/>
     </w:p>
     <w:p>
       <w:pPr>
@@ -2213,8 +2452,13 @@
       <w:pPr>
         <w:pStyle w:val="NormalWeb"/>
       </w:pPr>
-      <w:r>
-        <w:t>Route::prefix('admin')</w:t>
+      <w:proofErr w:type="gramStart"/>
+      <w:r>
+        <w:t>Route::</w:t>
+      </w:r>
+      <w:proofErr w:type="gramEnd"/>
+      <w:r>
+        <w:t>prefix('admin')</w:t>
       </w:r>
       <w:r>
         <w:br/>
@@ -2222,22 +2466,43 @@
       </w:r>
       <w:r>
         <w:br/>
-        <w:t xml:space="preserve">    -&gt;group(function () {</w:t>
-      </w:r>
-      <w:r>
-        <w:br/>
-      </w:r>
-      <w:r>
-        <w:br/>
-        <w:t xml:space="preserve">        Route::get('/', ...);</w:t>
-      </w:r>
-      <w:r>
-        <w:br/>
-      </w:r>
-      <w:r>
-        <w:br/>
-        <w:t xml:space="preserve">    });</w:t>
-      </w:r>
+        <w:t xml:space="preserve">    -&gt;</w:t>
+      </w:r>
+      <w:proofErr w:type="gramStart"/>
+      <w:r>
+        <w:t>group(</w:t>
+      </w:r>
+      <w:proofErr w:type="gramEnd"/>
+      <w:r>
+        <w:t>function () {</w:t>
+      </w:r>
+      <w:r>
+        <w:br/>
+      </w:r>
+      <w:r>
+        <w:br/>
+        <w:t xml:space="preserve">        </w:t>
+      </w:r>
+      <w:proofErr w:type="gramStart"/>
+      <w:r>
+        <w:t>Route::get(</w:t>
+      </w:r>
+      <w:proofErr w:type="gramEnd"/>
+      <w:r>
+        <w:t>'/', ...);</w:t>
+      </w:r>
+      <w:r>
+        <w:br/>
+      </w:r>
+      <w:r>
+        <w:br/>
+        <w:t xml:space="preserve">  </w:t>
+      </w:r>
+      <w:proofErr w:type="gramStart"/>
+      <w:r>
+        <w:t xml:space="preserve">  });</w:t>
+      </w:r>
+      <w:proofErr w:type="gramEnd"/>
     </w:p>
     <w:p>
       <w:pPr>
@@ -2657,33 +2922,76 @@
       <w:pPr>
         <w:pStyle w:val="NormalWeb"/>
       </w:pPr>
-      <w:r>
-        <w:t>php artisan migrate</w:t>
-      </w:r>
-    </w:p>
-    <w:p>
-      <w:pPr>
-        <w:pStyle w:val="NormalWeb"/>
-      </w:pPr>
-      <w:r>
-        <w:t>php artisan db:seed</w:t>
-      </w:r>
-    </w:p>
-    <w:p>
-      <w:pPr>
-        <w:pStyle w:val="NormalWeb"/>
-      </w:pPr>
-      <w:r>
-        <w:t>php artisan view:clear</w:t>
-      </w:r>
-    </w:p>
-    <w:p>
-      <w:pPr>
-        <w:pStyle w:val="NormalWeb"/>
-      </w:pPr>
-      <w:r>
-        <w:t>php artisan route:clear</w:t>
-      </w:r>
+      <w:proofErr w:type="gramStart"/>
+      <w:r>
+        <w:t>php</w:t>
+      </w:r>
+      <w:proofErr w:type="gramEnd"/>
+      <w:r>
+        <w:t xml:space="preserve"> artisan </w:t>
+      </w:r>
+      <w:proofErr w:type="gramStart"/>
+      <w:r>
+        <w:t>migrate</w:t>
+      </w:r>
+      <w:proofErr w:type="gramEnd"/>
+    </w:p>
+    <w:p>
+      <w:pPr>
+        <w:pStyle w:val="NormalWeb"/>
+      </w:pPr>
+      <w:r>
+        <w:t xml:space="preserve">php artisan </w:t>
+      </w:r>
+      <w:proofErr w:type="gramStart"/>
+      <w:r>
+        <w:t>db:seed</w:t>
+      </w:r>
+      <w:proofErr w:type="gramEnd"/>
+    </w:p>
+    <w:p>
+      <w:pPr>
+        <w:pStyle w:val="NormalWeb"/>
+      </w:pPr>
+    </w:p>
+    <w:p>
+      <w:pPr>
+        <w:pStyle w:val="NormalWeb"/>
+      </w:pPr>
+      <w:r>
+        <w:t xml:space="preserve">php artisan </w:t>
+      </w:r>
+      <w:proofErr w:type="gramStart"/>
+      <w:r>
+        <w:t>view:clear</w:t>
+      </w:r>
+      <w:proofErr w:type="gramEnd"/>
+    </w:p>
+    <w:p>
+      <w:pPr>
+        <w:pStyle w:val="NormalWeb"/>
+      </w:pPr>
+      <w:r>
+        <w:t xml:space="preserve">php artisan </w:t>
+      </w:r>
+      <w:proofErr w:type="gramStart"/>
+      <w:r>
+        <w:t>route:clear</w:t>
+      </w:r>
+      <w:proofErr w:type="gramEnd"/>
+    </w:p>
+    <w:p>
+      <w:pPr>
+        <w:pStyle w:val="NormalWeb"/>
+      </w:pPr>
+      <w:r>
+        <w:t xml:space="preserve">php artisan </w:t>
+      </w:r>
+      <w:proofErr w:type="gramStart"/>
+      <w:r>
+        <w:t>config:clear</w:t>
+      </w:r>
+      <w:proofErr w:type="gramEnd"/>
     </w:p>
     <w:p>
       <w:pPr>
@@ -6241,7 +6549,6 @@
   <w:style w:type="character" w:default="1" w:styleId="DefaultParagraphFont">
     <w:name w:val="Default Paragraph Font"/>
     <w:uiPriority w:val="1"/>
-    <w:semiHidden/>
     <w:unhideWhenUsed/>
   </w:style>
   <w:style w:type="table" w:default="1" w:styleId="TableNormal">

</xml_diff>